<commit_message>
Fix links and Common Attribute logo
</commit_message>
<xml_diff>
--- a/workshops/scratch/Scratch2.0 Esercizio 1-Italiano.docx
+++ b/workshops/scratch/Scratch2.0 Esercizio 1-Italiano.docx
@@ -210,12 +210,12 @@
           <wp:inline distR="114300" distT="114300" distB="114300" distL="114300">
             <wp:extent cy="1348130" cx="5129213"/>
             <wp:effectExtent t="0" b="0" r="0" l="0"/>
-            <wp:docPr id="5" name="image01.png" descr="Schermata 2014-05-09 alle 21.54.11.png"/>
+            <wp:docPr id="6" name="image00.png" descr="Schermata 2014-05-09 alle 21.54.11.png"/>
             <a:graphic>
               <a:graphicData uri="http://schemas.openxmlformats.org/drawingml/2006/picture">
                 <pic:pic>
                   <pic:nvPicPr>
-                    <pic:cNvPr id="0" name="image01.png" descr="Schermata 2014-05-09 alle 21.54.11.png"/>
+                    <pic:cNvPr id="0" name="image00.png" descr="Schermata 2014-05-09 alle 21.54.11.png"/>
                     <pic:cNvPicPr preferRelativeResize="0"/>
                   </pic:nvPicPr>
                   <pic:blipFill>
@@ -528,7 +528,7 @@
           <wp:inline distR="114300" distT="114300" distB="114300" distL="114300">
             <wp:extent cy="3421739" cx="5510213"/>
             <wp:effectExtent t="0" b="0" r="0" l="0"/>
-            <wp:docPr id="6" name="image05.png" descr="Schermata 2014-05-09 alle 22.24.51.png"/>
+            <wp:docPr id="7" name="image05.png" descr="Schermata 2014-05-09 alle 22.24.51.png"/>
             <a:graphic>
               <a:graphicData uri="http://schemas.openxmlformats.org/drawingml/2006/picture">
                 <pic:pic>
@@ -1113,6 +1113,7 @@
     <w:pPr>
       <w:tabs>
         <w:tab w:val="right" w:pos="9330"/>
+        <w:tab w:val="left" w:pos="4515"/>
       </w:tabs>
       <w:contextualSpacing w:val="0"/>
     </w:pPr>
@@ -1123,9 +1124,48 @@
           <w:u w:val="single"/>
           <w:rtl w:val="0"/>
         </w:rPr>
-        <w:t xml:space="preserve">www.devoxx4kids.com</w:t>
+        <w:t xml:space="preserve">www.devoxx4kids.org</w:t>
       </w:r>
     </w:hyperlink>
+    <w:r>
+      <w:rPr>
+        <w:rtl w:val="0"/>
+      </w:rPr>
+      <w:tab/>
+    </w:r>
+    <w:r>
+      <w:drawing>
+        <wp:inline distR="114300" distT="114300" distB="114300" distL="114300">
+          <wp:extent cy="295275" cx="838200"/>
+          <wp:effectExtent t="0" b="0" r="0" l="0"/>
+          <wp:docPr id="5" name="image03.png" descr="687474703a2f2f692e6372656174697665636f6d6d6f6e732e6f72672f6c2f62792d6e632d73612f342e302f38387833312e706e67.png"/>
+          <a:graphic>
+            <a:graphicData uri="http://schemas.openxmlformats.org/drawingml/2006/picture">
+              <pic:pic>
+                <pic:nvPicPr>
+                  <pic:cNvPr id="0" name="image03.png" descr="687474703a2f2f692e6372656174697665636f6d6d6f6e732e6f72672f6c2f62792d6e632d73612f342e302f38387833312e706e67.png"/>
+                  <pic:cNvPicPr preferRelativeResize="0"/>
+                </pic:nvPicPr>
+                <pic:blipFill>
+                  <a:blip r:embed="rId2"/>
+                  <a:srcRect t="0" b="0" r="0" l="0"/>
+                  <a:stretch>
+                    <a:fillRect/>
+                  </a:stretch>
+                </pic:blipFill>
+                <pic:spPr>
+                  <a:xfrm>
+                    <a:ext cy="295275" cx="838200"/>
+                  </a:xfrm>
+                  <a:prstGeom prst="rect"/>
+                  <a:ln/>
+                </pic:spPr>
+              </pic:pic>
+            </a:graphicData>
+          </a:graphic>
+        </wp:inline>
+      </w:drawing>
+    </w:r>
     <w:r>
       <w:rPr>
         <w:rtl w:val="0"/>
@@ -1170,12 +1210,12 @@
           <wp:extent cy="757238" cx="2148917"/>
           <wp:effectExtent t="0" b="0" r="0" l="0"/>
           <wp:wrapTopAndBottom distT="114300" distB="114300"/>
-          <wp:docPr id="4" name="image03.png"/>
+          <wp:docPr id="4" name="image06.png"/>
           <a:graphic>
             <a:graphicData uri="http://schemas.openxmlformats.org/drawingml/2006/picture">
               <pic:pic>
                 <pic:nvPicPr>
-                  <pic:cNvPr id="0" name="image03.png"/>
+                  <pic:cNvPr id="0" name="image06.png"/>
                   <pic:cNvPicPr preferRelativeResize="0"/>
                 </pic:nvPicPr>
                 <pic:blipFill>
@@ -1211,12 +1251,12 @@
           <wp:extent cy="600075" cx="2000250"/>
           <wp:effectExtent t="0" b="0" r="0" l="0"/>
           <wp:wrapTopAndBottom distT="114300" distB="114300"/>
-          <wp:docPr id="3" name="image00.png"/>
+          <wp:docPr id="3" name="image01.png"/>
           <a:graphic>
             <a:graphicData uri="http://schemas.openxmlformats.org/drawingml/2006/picture">
               <pic:pic>
                 <pic:nvPicPr>
-                  <pic:cNvPr id="0" name="image00.png"/>
+                  <pic:cNvPr id="0" name="image01.png"/>
                   <pic:cNvPicPr preferRelativeResize="0"/>
                 </pic:nvPicPr>
                 <pic:blipFill>

</xml_diff>